<commit_message>
ENH:  Preparing for submission.
</commit_message>
<xml_diff>
--- a/Manuscript/SubmissionRound3/NCOMMS-25-23244A-Checklist.docx
+++ b/Manuscript/SubmissionRound3/NCOMMS-25-23244A-Checklist.docx
@@ -1020,6 +1020,8 @@
             <w:r>
               <w:rPr>
                 <w:rFonts w:ascii="Arial" w:hAnsi="Arial" w:cs="Arial"/>
+                <w:i/>
+                <w:iCs/>
                 <w:sz w:val="16"/>
                 <w:szCs w:val="16"/>
               </w:rPr>
@@ -1029,6 +1031,8 @@
             <w:r>
               <w:rPr>
                 <w:rFonts w:ascii="Arial" w:hAnsi="Arial" w:cs="Arial"/>
+                <w:i/>
+                <w:iCs/>
                 <w:sz w:val="16"/>
                 <w:szCs w:val="16"/>
               </w:rPr>
@@ -1038,6 +1042,8 @@
             <w:r>
               <w:rPr>
                 <w:rFonts w:ascii="Arial" w:hAnsi="Arial" w:cs="Arial"/>
+                <w:i/>
+                <w:iCs/>
                 <w:sz w:val="16"/>
                 <w:szCs w:val="16"/>
               </w:rPr>
@@ -1047,6 +1053,8 @@
             <w:r>
               <w:rPr>
                 <w:rFonts w:ascii="Arial" w:hAnsi="Arial" w:cs="Arial"/>
+                <w:i/>
+                <w:iCs/>
                 <w:sz w:val="16"/>
                 <w:szCs w:val="16"/>
               </w:rPr>
@@ -1056,6 +1064,8 @@
             <w:r>
               <w:rPr>
                 <w:rFonts w:ascii="Arial" w:hAnsi="Arial" w:cs="Arial"/>
+                <w:i/>
+                <w:iCs/>
                 <w:sz w:val="16"/>
                 <w:szCs w:val="16"/>
               </w:rPr>
@@ -2082,7 +2092,7 @@
                 <w:sz w:val="16"/>
                 <w:szCs w:val="16"/>
               </w:rPr>
-              <w:t>All main Figures have been uploaded as separate, individual files, each containing the complete set of labeled panels and formatted to fit within a single page. Figure legends are included only in the main manuscript. All Supplementary Figures are compiled within the Supplementary Information PDF as required.</w:t>
+              <w:t xml:space="preserve">All main Figures have been uploaded as separate, individual files, each containing the complete set of labeled panels and formatted to fit within a single page. Figure legends are included only in the main manuscript. </w:t>
             </w:r>
           </w:p>
         </w:tc>
@@ -2662,6 +2672,17 @@
                 <w14:ligatures w14:val="none"/>
               </w:rPr>
             </w:pPr>
+            <w:r>
+              <w:rPr>
+                <w:rFonts w:ascii="Arial" w:eastAsia="Times New Roman" w:hAnsi="Arial" w:cs="Arial"/>
+                <w:kern w:val="0"/>
+                <w:sz w:val="16"/>
+                <w:szCs w:val="16"/>
+                <w14:ligatures w14:val="none"/>
+              </w:rPr>
+              <w:br/>
+              <w:t>An additional copy of all source data files for all data presented in graphs within the Figures are included with this submission.</w:t>
+            </w:r>
           </w:p>
         </w:tc>
       </w:tr>
@@ -2801,6 +2822,15 @@
                 <w:szCs w:val="16"/>
               </w:rPr>
               <w:t>.csv</w:t>
+            </w:r>
+            <w:r>
+              <w:rPr>
+                <w:rStyle w:val="HTMLCode"/>
+                <w:rFonts w:ascii="Arial" w:eastAsiaTheme="majorEastAsia" w:hAnsi="Arial" w:cs="Arial"/>
+                <w:sz w:val="16"/>
+                <w:szCs w:val="16"/>
+              </w:rPr>
+              <w:t xml:space="preserve"> and .log (i.e., raw text)</w:t>
             </w:r>
             <w:r>
               <w:rPr>
@@ -2820,7 +2850,18 @@
                   <w:sz w:val="16"/>
                   <w:szCs w:val="16"/>
                 </w:rPr>
-                <w:t>https://github.com/ntustison/ANTsXMouseBrainMapping</w:t>
+                <w:t>https://github.com/ntustison/ANTsXMouseBrainMappin</w:t>
+              </w:r>
+              <w:r>
+                <w:rPr>
+                  <w:rStyle w:val="Hyperlink"/>
+                  <w:rFonts w:ascii="Arial" w:hAnsi="Arial" w:cs="Arial"/>
+                  <w:i/>
+                  <w:iCs/>
+                  <w:sz w:val="16"/>
+                  <w:szCs w:val="16"/>
+                </w:rPr>
+                <w:t>g</w:t>
               </w:r>
             </w:hyperlink>
             <w:r>
@@ -3133,7 +3174,7 @@
                 <w:sz w:val="16"/>
                 <w:szCs w:val="16"/>
               </w:rPr>
-              <w:t xml:space="preserve"> which</w:t>
+              <w:t>.  Such language is</w:t>
             </w:r>
             <w:r>
               <w:rPr>
@@ -3141,7 +3182,39 @@
                 <w:sz w:val="16"/>
                 <w:szCs w:val="16"/>
               </w:rPr>
-              <w:t xml:space="preserve"> are not used in evaluative contexts.</w:t>
+              <w:t xml:space="preserve"> not </w:t>
+            </w:r>
+            <w:r>
+              <w:rPr>
+                <w:rFonts w:ascii="Arial" w:hAnsi="Arial" w:cs="Arial"/>
+                <w:sz w:val="16"/>
+                <w:szCs w:val="16"/>
+              </w:rPr>
+              <w:t>found</w:t>
+            </w:r>
+            <w:r>
+              <w:rPr>
+                <w:rFonts w:ascii="Arial" w:hAnsi="Arial" w:cs="Arial"/>
+                <w:sz w:val="16"/>
+                <w:szCs w:val="16"/>
+              </w:rPr>
+              <w:t xml:space="preserve"> in evaluative contexts</w:t>
+            </w:r>
+            <w:r>
+              <w:rPr>
+                <w:rFonts w:ascii="Arial" w:hAnsi="Arial" w:cs="Arial"/>
+                <w:sz w:val="16"/>
+                <w:szCs w:val="16"/>
+              </w:rPr>
+              <w:t xml:space="preserve"> in the manuscript</w:t>
+            </w:r>
+            <w:r>
+              <w:rPr>
+                <w:rFonts w:ascii="Arial" w:hAnsi="Arial" w:cs="Arial"/>
+                <w:sz w:val="16"/>
+                <w:szCs w:val="16"/>
+              </w:rPr>
+              <w:t>.</w:t>
             </w:r>
           </w:p>
         </w:tc>
@@ -3335,17 +3408,17 @@
               <w:ind w:left="-18" w:right="-78"/>
               <w:rPr>
                 <w:rFonts w:ascii="Arial" w:eastAsia="Times New Roman" w:hAnsi="Arial" w:cs="Arial"/>
-                <w:color w:val="000000"/>
-                <w:kern w:val="0"/>
-                <w:sz w:val="16"/>
-                <w:szCs w:val="16"/>
-                <w14:ligatures w14:val="none"/>
-              </w:rPr>
-            </w:pPr>
-            <w:r>
-              <w:rPr>
-                <w:rFonts w:ascii="Arial" w:eastAsia="Times New Roman" w:hAnsi="Arial" w:cs="Arial"/>
-                <w:color w:val="000000"/>
+                <w:color w:val="000000" w:themeColor="text1"/>
+                <w:kern w:val="0"/>
+                <w:sz w:val="16"/>
+                <w:szCs w:val="16"/>
+                <w14:ligatures w14:val="none"/>
+              </w:rPr>
+            </w:pPr>
+            <w:r>
+              <w:rPr>
+                <w:rFonts w:ascii="Arial" w:eastAsia="Times New Roman" w:hAnsi="Arial" w:cs="Arial"/>
+                <w:color w:val="000000" w:themeColor="text1"/>
                 <w:kern w:val="0"/>
                 <w:sz w:val="16"/>
                 <w:szCs w:val="16"/>
@@ -3371,17 +3444,17 @@
               <w:spacing w:after="0" w:line="240" w:lineRule="auto"/>
               <w:rPr>
                 <w:rFonts w:ascii="Arial" w:eastAsia="Times New Roman" w:hAnsi="Arial" w:cs="Arial"/>
-                <w:color w:val="000000"/>
-                <w:kern w:val="0"/>
-                <w:sz w:val="16"/>
-                <w:szCs w:val="16"/>
-                <w14:ligatures w14:val="none"/>
-              </w:rPr>
-            </w:pPr>
-            <w:r>
-              <w:rPr>
-                <w:rFonts w:ascii="Arial" w:eastAsia="Times New Roman" w:hAnsi="Arial" w:cs="Arial"/>
-                <w:color w:val="000000"/>
+                <w:color w:val="000000" w:themeColor="text1"/>
+                <w:kern w:val="0"/>
+                <w:sz w:val="16"/>
+                <w:szCs w:val="16"/>
+                <w14:ligatures w14:val="none"/>
+              </w:rPr>
+            </w:pPr>
+            <w:r>
+              <w:rPr>
+                <w:rFonts w:ascii="Arial" w:eastAsia="Times New Roman" w:hAnsi="Arial" w:cs="Arial"/>
+                <w:color w:val="000000" w:themeColor="text1"/>
                 <w:kern w:val="0"/>
                 <w:sz w:val="16"/>
                 <w:szCs w:val="16"/>
@@ -3790,7 +3863,40 @@
                 <w:szCs w:val="16"/>
                 <w14:ligatures w14:val="none"/>
               </w:rPr>
-              <w:t>As specified previously and detailed in the manuscript, all the numerical data used to produce the relevant figures, as well as the scripts, are available in the GitHub repo associated with this manuscript.</w:t>
+              <w:t>As specified previously and detailed in the manuscript, all the numerical data used to produce the relevant figures, as well as the scripts, are available in the GitHub repo</w:t>
+            </w:r>
+            <w:r>
+              <w:rPr>
+                <w:rFonts w:ascii="Arial" w:eastAsia="Times New Roman" w:hAnsi="Arial" w:cs="Arial"/>
+                <w:color w:val="000000"/>
+                <w:kern w:val="0"/>
+                <w:sz w:val="16"/>
+                <w:szCs w:val="16"/>
+                <w14:ligatures w14:val="none"/>
+              </w:rPr>
+              <w:t>sitory</w:t>
+            </w:r>
+            <w:r>
+              <w:rPr>
+                <w:rFonts w:ascii="Arial" w:eastAsia="Times New Roman" w:hAnsi="Arial" w:cs="Arial"/>
+                <w:color w:val="000000"/>
+                <w:kern w:val="0"/>
+                <w:sz w:val="16"/>
+                <w:szCs w:val="16"/>
+                <w14:ligatures w14:val="none"/>
+              </w:rPr>
+              <w:t xml:space="preserve"> associated with this manuscript.</w:t>
+            </w:r>
+            <w:r>
+              <w:rPr>
+                <w:rFonts w:ascii="Arial" w:eastAsia="Times New Roman" w:hAnsi="Arial" w:cs="Arial"/>
+                <w:color w:val="000000"/>
+                <w:kern w:val="0"/>
+                <w:sz w:val="16"/>
+                <w:szCs w:val="16"/>
+                <w14:ligatures w14:val="none"/>
+              </w:rPr>
+              <w:t xml:space="preserve">  An additional copy of source data is included with this submission.</w:t>
             </w:r>
           </w:p>
         </w:tc>
@@ -4149,55 +4255,7 @@
                   <w:u w:val="single"/>
                   <w14:ligatures w14:val="none"/>
                 </w:rPr>
-                <w:t>https://www.nature.com/docum</w:t>
-              </w:r>
-              <w:r>
-                <w:rPr>
-                  <w:rFonts w:ascii="Arial" w:eastAsia="Times New Roman" w:hAnsi="Arial" w:cs="Arial"/>
-                  <w:color w:val="0000FF"/>
-                  <w:kern w:val="0"/>
-                  <w:sz w:val="16"/>
-                  <w:szCs w:val="16"/>
-                  <w:u w:val="single"/>
-                  <w14:ligatures w14:val="none"/>
-                </w:rPr>
-                <w:t>e</w:t>
-              </w:r>
-              <w:r>
-                <w:rPr>
-                  <w:rFonts w:ascii="Arial" w:eastAsia="Times New Roman" w:hAnsi="Arial" w:cs="Arial"/>
-                  <w:color w:val="0000FF"/>
-                  <w:kern w:val="0"/>
-                  <w:sz w:val="16"/>
-                  <w:szCs w:val="16"/>
-                  <w:u w:val="single"/>
-                  <w14:ligatures w14:val="none"/>
-                </w:rPr>
-                <w:t>nts/NRJs-guide-to-preparin</w:t>
-              </w:r>
-              <w:r>
-                <w:rPr>
-                  <w:rFonts w:ascii="Arial" w:eastAsia="Times New Roman" w:hAnsi="Arial" w:cs="Arial"/>
-                  <w:color w:val="0000FF"/>
-                  <w:kern w:val="0"/>
-                  <w:sz w:val="16"/>
-                  <w:szCs w:val="16"/>
-                  <w:u w:val="single"/>
-                  <w14:ligatures w14:val="none"/>
-                </w:rPr>
-                <w:t>g</w:t>
-              </w:r>
-              <w:r>
-                <w:rPr>
-                  <w:rFonts w:ascii="Arial" w:eastAsia="Times New Roman" w:hAnsi="Arial" w:cs="Arial"/>
-                  <w:color w:val="0000FF"/>
-                  <w:kern w:val="0"/>
-                  <w:sz w:val="16"/>
-                  <w:szCs w:val="16"/>
-                  <w:u w:val="single"/>
-                  <w14:ligatures w14:val="none"/>
-                </w:rPr>
-                <w:t>-final-artwork.pdf</w:t>
+                <w:t>https://www.nature.com/documents/NRJs-guide-to-preparing-final-artwork.pdf</w:t>
               </w:r>
             </w:hyperlink>
           </w:p>
@@ -6528,7 +6586,42 @@
                 <w:szCs w:val="16"/>
                 <w14:ligatures w14:val="none"/>
               </w:rPr>
-              <w:t xml:space="preserve">We have ensured the manuscript description of the code conforms to the specified requirements.  </w:t>
+              <w:t>We have ensured the manuscript description of the code conforms to the specified requirements</w:t>
+            </w:r>
+            <w:r>
+              <w:rPr>
+                <w:rFonts w:ascii="Arial" w:eastAsia="Times New Roman" w:hAnsi="Arial" w:cs="Arial"/>
+                <w:color w:val="000000"/>
+                <w:kern w:val="0"/>
+                <w:sz w:val="16"/>
+                <w:szCs w:val="16"/>
+                <w14:ligatures w14:val="none"/>
+              </w:rPr>
+              <w:t xml:space="preserve"> including linking to </w:t>
+            </w:r>
+            <w:proofErr w:type="spellStart"/>
+            <w:r>
+              <w:rPr>
+                <w:rFonts w:ascii="Arial" w:eastAsia="Times New Roman" w:hAnsi="Arial" w:cs="Arial"/>
+                <w:color w:val="000000"/>
+                <w:kern w:val="0"/>
+                <w:sz w:val="16"/>
+                <w:szCs w:val="16"/>
+                <w14:ligatures w14:val="none"/>
+              </w:rPr>
+              <w:t>Zenodo</w:t>
+            </w:r>
+            <w:proofErr w:type="spellEnd"/>
+            <w:r>
+              <w:rPr>
+                <w:rFonts w:ascii="Arial" w:eastAsia="Times New Roman" w:hAnsi="Arial" w:cs="Arial"/>
+                <w:color w:val="000000"/>
+                <w:kern w:val="0"/>
+                <w:sz w:val="16"/>
+                <w:szCs w:val="16"/>
+                <w14:ligatures w14:val="none"/>
+              </w:rPr>
+              <w:t xml:space="preserve">.  </w:t>
             </w:r>
           </w:p>
         </w:tc>
@@ -12670,6 +12763,18 @@
       <w:szCs w:val="20"/>
     </w:rPr>
   </w:style>
+  <w:style w:type="character" w:styleId="FollowedHyperlink">
+    <w:name w:val="FollowedHyperlink"/>
+    <w:basedOn w:val="DefaultParagraphFont"/>
+    <w:uiPriority w:val="99"/>
+    <w:semiHidden/>
+    <w:unhideWhenUsed/>
+    <w:rsid w:val="003F0E86"/>
+    <w:rPr>
+      <w:color w:val="96607D" w:themeColor="followedHyperlink"/>
+      <w:u w:val="single"/>
+    </w:rPr>
+  </w:style>
 </w:styles>
 </file>
 

</xml_diff>